<commit_message>
upload windpower sql script and the sample data getting from the wind power restful api
</commit_message>
<xml_diff>
--- a/get_data_by_api/document_for_get_data_by_api.docx
+++ b/get_data_by_api/document_for_get_data_by_api.docx
@@ -173,13 +173,14 @@
       <w:pPr>
         <w:spacing w:line="276" w:lineRule="auto"/>
         <w:rPr>
-          <w:rFonts w:ascii="Times New Roman" w:hAnsi="Times New Roman" w:cs="Times New Roman" w:hint="eastAsia"/>
-          <w:szCs w:val="21"/>
-        </w:rPr>
-      </w:pPr>
-      <w:r>
-        <w:rPr>
-          <w:rFonts w:ascii="Times New Roman" w:hAnsi="Times New Roman" w:cs="Times New Roman"/>
+          <w:rFonts w:ascii="Times New Roman" w:hAnsi="Times New Roman" w:cs="Times New Roman"/>
+          <w:szCs w:val="21"/>
+        </w:rPr>
+      </w:pPr>
+      <w:r>
+        <w:rPr>
+          <w:rFonts w:ascii="Times New Roman" w:hAnsi="Times New Roman" w:cs="Times New Roman"/>
+          <w:noProof/>
           <w:szCs w:val="21"/>
         </w:rPr>
         <w:drawing>
@@ -359,23 +360,7 @@
           <w:rFonts w:ascii="Times New Roman" w:hAnsi="Times New Roman" w:cs="Times New Roman"/>
           <w:szCs w:val="21"/>
         </w:rPr>
-        <w:t xml:space="preserve">Registration </w:t>
-      </w:r>
-      <w:proofErr w:type="gramStart"/>
-      <w:r>
-        <w:rPr>
-          <w:rFonts w:ascii="Times New Roman" w:hAnsi="Times New Roman" w:cs="Times New Roman"/>
-          <w:szCs w:val="21"/>
-        </w:rPr>
-        <w:t>in</w:t>
-      </w:r>
-      <w:proofErr w:type="gramEnd"/>
-      <w:r>
-        <w:rPr>
-          <w:rFonts w:ascii="Times New Roman" w:hAnsi="Times New Roman" w:cs="Times New Roman"/>
-          <w:szCs w:val="21"/>
-        </w:rPr>
-        <w:t xml:space="preserve"> the website on </w:t>
+        <w:t xml:space="preserve">Registration in the website on </w:t>
       </w:r>
       <w:hyperlink r:id="rId12" w:history="1">
         <w:r>
@@ -479,23 +464,7 @@
           <w:szCs w:val="21"/>
         </w:rPr>
         <w:lastRenderedPageBreak/>
-        <w:t xml:space="preserve">for solar power -&gt; radiation forecast </w:t>
-      </w:r>
-      <w:proofErr w:type="gramStart"/>
-      <w:r>
-        <w:rPr>
-          <w:rFonts w:ascii="Times New Roman" w:hAnsi="Times New Roman" w:cs="Times New Roman"/>
-          <w:szCs w:val="21"/>
-        </w:rPr>
-        <w:t>and also</w:t>
-      </w:r>
-      <w:proofErr w:type="gramEnd"/>
-      <w:r>
-        <w:rPr>
-          <w:rFonts w:ascii="Times New Roman" w:hAnsi="Times New Roman" w:cs="Times New Roman"/>
-          <w:szCs w:val="21"/>
-        </w:rPr>
-        <w:t xml:space="preserve"> cloud cover forecast</w:t>
+        <w:t>for solar power -&gt; radiation forecast and also cloud cover forecast</w:t>
       </w:r>
       <w:r>
         <w:rPr>
@@ -824,7 +793,7 @@
       <w:pPr>
         <w:pStyle w:val="a3"/>
         <w:numPr>
-          <w:ilvl w:val="0"/>
+          <w:ilvl w:val="1"/>
           <w:numId w:val="1"/>
         </w:numPr>
         <w:spacing w:line="276" w:lineRule="auto"/>
@@ -836,33 +805,828 @@
       </w:pPr>
       <w:r>
         <w:rPr>
-          <w:rFonts w:ascii="Times New Roman" w:hAnsi="Times New Roman" w:cs="Times New Roman"/>
-          <w:szCs w:val="21"/>
-        </w:rPr>
-        <w:t>Display the historic data</w:t>
-      </w:r>
-      <w:r>
-        <w:rPr>
-          <w:rFonts w:ascii="Times New Roman" w:hAnsi="Times New Roman" w:cs="Times New Roman"/>
-          <w:szCs w:val="21"/>
-        </w:rPr>
-        <w:t xml:space="preserve"> with some graphs</w:t>
-      </w:r>
-      <w:r>
-        <w:rPr>
-          <w:rFonts w:ascii="Times New Roman" w:hAnsi="Times New Roman" w:cs="Times New Roman"/>
-          <w:szCs w:val="21"/>
-        </w:rPr>
-        <w:t xml:space="preserve"> and u</w:t>
-      </w:r>
-      <w:r>
-        <w:rPr>
-          <w:rFonts w:ascii="Times New Roman" w:hAnsi="Times New Roman" w:cs="Times New Roman"/>
-          <w:szCs w:val="21"/>
-        </w:rPr>
-        <w:t>sed for forecast</w:t>
-      </w:r>
-    </w:p>
+          <w:rFonts w:ascii="Times New Roman" w:hAnsi="Times New Roman" w:cs="Times New Roman" w:hint="eastAsia"/>
+          <w:szCs w:val="21"/>
+        </w:rPr>
+        <w:t>B</w:t>
+      </w:r>
+      <w:r>
+        <w:rPr>
+          <w:rFonts w:ascii="Times New Roman" w:hAnsi="Times New Roman" w:cs="Times New Roman"/>
+          <w:szCs w:val="21"/>
+        </w:rPr>
+        <w:t xml:space="preserve">ackup of </w:t>
+      </w:r>
+      <w:proofErr w:type="spellStart"/>
+      <w:r>
+        <w:rPr>
+          <w:rFonts w:ascii="Times New Roman" w:hAnsi="Times New Roman" w:cs="Times New Roman"/>
+          <w:szCs w:val="21"/>
+        </w:rPr>
+        <w:t>sql</w:t>
+      </w:r>
+      <w:proofErr w:type="spellEnd"/>
+      <w:r>
+        <w:rPr>
+          <w:rFonts w:ascii="Times New Roman" w:hAnsi="Times New Roman" w:cs="Times New Roman"/>
+          <w:szCs w:val="21"/>
+        </w:rPr>
+        <w:t xml:space="preserve"> script:</w:t>
+      </w:r>
+    </w:p>
+    <w:tbl>
+      <w:tblPr>
+        <w:tblStyle w:val="aa"/>
+        <w:tblW w:w="0" w:type="auto"/>
+        <w:tblInd w:w="1260" w:type="dxa"/>
+        <w:tblLook w:val="04A0" w:firstRow="1" w:lastRow="0" w:firstColumn="1" w:lastColumn="0" w:noHBand="0" w:noVBand="1"/>
+      </w:tblPr>
+      <w:tblGrid>
+        <w:gridCol w:w="7036"/>
+      </w:tblGrid>
+      <w:tr>
+        <w:tc>
+          <w:tcPr>
+            <w:tcW w:w="8296" w:type="dxa"/>
+          </w:tcPr>
+          <w:p>
+            <w:pPr>
+              <w:spacing w:line="276" w:lineRule="auto"/>
+              <w:rPr>
+                <w:rFonts w:ascii="Times New Roman" w:hAnsi="Times New Roman" w:cs="Times New Roman"/>
+                <w:szCs w:val="21"/>
+              </w:rPr>
+            </w:pPr>
+            <w:r>
+              <w:rPr>
+                <w:rFonts w:ascii="Times New Roman" w:hAnsi="Times New Roman" w:cs="Times New Roman"/>
+                <w:szCs w:val="21"/>
+              </w:rPr>
+              <w:t>-- The below table is created based on the fields shown in website</w:t>
+            </w:r>
+          </w:p>
+          <w:p>
+            <w:pPr>
+              <w:spacing w:line="276" w:lineRule="auto"/>
+              <w:rPr>
+                <w:rFonts w:ascii="Times New Roman" w:hAnsi="Times New Roman" w:cs="Times New Roman"/>
+                <w:szCs w:val="21"/>
+              </w:rPr>
+            </w:pPr>
+            <w:r>
+              <w:rPr>
+                <w:rFonts w:ascii="Times New Roman" w:hAnsi="Times New Roman" w:cs="Times New Roman"/>
+                <w:szCs w:val="21"/>
+              </w:rPr>
+              <w:t xml:space="preserve">-- CREATE TABLE </w:t>
+            </w:r>
+            <w:proofErr w:type="spellStart"/>
+            <w:r>
+              <w:rPr>
+                <w:rFonts w:ascii="Times New Roman" w:hAnsi="Times New Roman" w:cs="Times New Roman"/>
+                <w:szCs w:val="21"/>
+              </w:rPr>
+              <w:t>windpower</w:t>
+            </w:r>
+            <w:proofErr w:type="spellEnd"/>
+            <w:r>
+              <w:rPr>
+                <w:rFonts w:ascii="Times New Roman" w:hAnsi="Times New Roman" w:cs="Times New Roman"/>
+                <w:szCs w:val="21"/>
+              </w:rPr>
+              <w:t>(</w:t>
+            </w:r>
+          </w:p>
+          <w:p>
+            <w:pPr>
+              <w:spacing w:line="276" w:lineRule="auto"/>
+              <w:rPr>
+                <w:rFonts w:ascii="Times New Roman" w:hAnsi="Times New Roman" w:cs="Times New Roman"/>
+                <w:szCs w:val="21"/>
+              </w:rPr>
+            </w:pPr>
+            <w:r>
+              <w:rPr>
+                <w:rFonts w:ascii="Times New Roman" w:hAnsi="Times New Roman" w:cs="Times New Roman"/>
+                <w:szCs w:val="21"/>
+              </w:rPr>
+              <w:t xml:space="preserve">-- </w:t>
+            </w:r>
+            <w:r>
+              <w:rPr>
+                <w:rFonts w:ascii="Times New Roman" w:hAnsi="Times New Roman" w:cs="Times New Roman"/>
+                <w:szCs w:val="21"/>
+              </w:rPr>
+              <w:tab/>
+            </w:r>
+            <w:proofErr w:type="spellStart"/>
+            <w:r>
+              <w:rPr>
+                <w:rFonts w:ascii="Times New Roman" w:hAnsi="Times New Roman" w:cs="Times New Roman"/>
+                <w:szCs w:val="21"/>
+              </w:rPr>
+              <w:t>time_series_id</w:t>
+            </w:r>
+            <w:proofErr w:type="spellEnd"/>
+            <w:r>
+              <w:rPr>
+                <w:rFonts w:ascii="Times New Roman" w:hAnsi="Times New Roman" w:cs="Times New Roman"/>
+                <w:szCs w:val="21"/>
+              </w:rPr>
+              <w:t xml:space="preserve"> TEXT,</w:t>
+            </w:r>
+          </w:p>
+          <w:p>
+            <w:pPr>
+              <w:spacing w:line="276" w:lineRule="auto"/>
+              <w:rPr>
+                <w:rFonts w:ascii="Times New Roman" w:hAnsi="Times New Roman" w:cs="Times New Roman"/>
+                <w:szCs w:val="21"/>
+              </w:rPr>
+            </w:pPr>
+            <w:r>
+              <w:rPr>
+                <w:rFonts w:ascii="Times New Roman" w:hAnsi="Times New Roman" w:cs="Times New Roman"/>
+                <w:szCs w:val="21"/>
+              </w:rPr>
+              <w:t xml:space="preserve">-- </w:t>
+            </w:r>
+            <w:r>
+              <w:rPr>
+                <w:rFonts w:ascii="Times New Roman" w:hAnsi="Times New Roman" w:cs="Times New Roman"/>
+                <w:szCs w:val="21"/>
+              </w:rPr>
+              <w:tab/>
+              <w:t>quantity TEXT,</w:t>
+            </w:r>
+          </w:p>
+          <w:p>
+            <w:pPr>
+              <w:spacing w:line="276" w:lineRule="auto"/>
+              <w:rPr>
+                <w:rFonts w:ascii="Times New Roman" w:hAnsi="Times New Roman" w:cs="Times New Roman"/>
+                <w:szCs w:val="21"/>
+              </w:rPr>
+            </w:pPr>
+            <w:r>
+              <w:rPr>
+                <w:rFonts w:ascii="Times New Roman" w:hAnsi="Times New Roman" w:cs="Times New Roman"/>
+                <w:szCs w:val="21"/>
+              </w:rPr>
+              <w:t xml:space="preserve">-- </w:t>
+            </w:r>
+            <w:r>
+              <w:rPr>
+                <w:rFonts w:ascii="Times New Roman" w:hAnsi="Times New Roman" w:cs="Times New Roman"/>
+                <w:szCs w:val="21"/>
+              </w:rPr>
+              <w:tab/>
+            </w:r>
+            <w:proofErr w:type="spellStart"/>
+            <w:r>
+              <w:rPr>
+                <w:rFonts w:ascii="Times New Roman" w:hAnsi="Times New Roman" w:cs="Times New Roman"/>
+                <w:szCs w:val="21"/>
+              </w:rPr>
+              <w:t>settlement_date</w:t>
+            </w:r>
+            <w:proofErr w:type="spellEnd"/>
+            <w:r>
+              <w:rPr>
+                <w:rFonts w:ascii="Times New Roman" w:hAnsi="Times New Roman" w:cs="Times New Roman"/>
+                <w:szCs w:val="21"/>
+              </w:rPr>
+              <w:t xml:space="preserve"> DATE,</w:t>
+            </w:r>
+          </w:p>
+          <w:p>
+            <w:pPr>
+              <w:spacing w:line="276" w:lineRule="auto"/>
+              <w:rPr>
+                <w:rFonts w:ascii="Times New Roman" w:hAnsi="Times New Roman" w:cs="Times New Roman"/>
+                <w:szCs w:val="21"/>
+              </w:rPr>
+            </w:pPr>
+            <w:r>
+              <w:rPr>
+                <w:rFonts w:ascii="Times New Roman" w:hAnsi="Times New Roman" w:cs="Times New Roman"/>
+                <w:szCs w:val="21"/>
+              </w:rPr>
+              <w:t xml:space="preserve">-- </w:t>
+            </w:r>
+            <w:r>
+              <w:rPr>
+                <w:rFonts w:ascii="Times New Roman" w:hAnsi="Times New Roman" w:cs="Times New Roman"/>
+                <w:szCs w:val="21"/>
+              </w:rPr>
+              <w:tab/>
+            </w:r>
+            <w:proofErr w:type="spellStart"/>
+            <w:r>
+              <w:rPr>
+                <w:rFonts w:ascii="Times New Roman" w:hAnsi="Times New Roman" w:cs="Times New Roman"/>
+                <w:szCs w:val="21"/>
+              </w:rPr>
+              <w:t>settlement_period</w:t>
+            </w:r>
+            <w:proofErr w:type="spellEnd"/>
+            <w:r>
+              <w:rPr>
+                <w:rFonts w:ascii="Times New Roman" w:hAnsi="Times New Roman" w:cs="Times New Roman"/>
+                <w:szCs w:val="21"/>
+              </w:rPr>
+              <w:t xml:space="preserve"> INT,</w:t>
+            </w:r>
+          </w:p>
+          <w:p>
+            <w:pPr>
+              <w:spacing w:line="276" w:lineRule="auto"/>
+              <w:rPr>
+                <w:rFonts w:ascii="Times New Roman" w:hAnsi="Times New Roman" w:cs="Times New Roman"/>
+                <w:szCs w:val="21"/>
+              </w:rPr>
+            </w:pPr>
+            <w:r>
+              <w:rPr>
+                <w:rFonts w:ascii="Times New Roman" w:hAnsi="Times New Roman" w:cs="Times New Roman"/>
+                <w:szCs w:val="21"/>
+              </w:rPr>
+              <w:t xml:space="preserve">-- </w:t>
+            </w:r>
+            <w:r>
+              <w:rPr>
+                <w:rFonts w:ascii="Times New Roman" w:hAnsi="Times New Roman" w:cs="Times New Roman"/>
+                <w:szCs w:val="21"/>
+              </w:rPr>
+              <w:tab/>
+            </w:r>
+            <w:proofErr w:type="spellStart"/>
+            <w:r>
+              <w:rPr>
+                <w:rFonts w:ascii="Times New Roman" w:hAnsi="Times New Roman" w:cs="Times New Roman"/>
+                <w:szCs w:val="21"/>
+              </w:rPr>
+              <w:t>psr_type</w:t>
+            </w:r>
+            <w:proofErr w:type="spellEnd"/>
+            <w:r>
+              <w:rPr>
+                <w:rFonts w:ascii="Times New Roman" w:hAnsi="Times New Roman" w:cs="Times New Roman"/>
+                <w:szCs w:val="21"/>
+              </w:rPr>
+              <w:t xml:space="preserve"> TEXT,</w:t>
+            </w:r>
+          </w:p>
+          <w:p>
+            <w:pPr>
+              <w:spacing w:line="276" w:lineRule="auto"/>
+              <w:rPr>
+                <w:rFonts w:ascii="Times New Roman" w:hAnsi="Times New Roman" w:cs="Times New Roman"/>
+                <w:szCs w:val="21"/>
+              </w:rPr>
+            </w:pPr>
+            <w:r>
+              <w:rPr>
+                <w:rFonts w:ascii="Times New Roman" w:hAnsi="Times New Roman" w:cs="Times New Roman"/>
+                <w:szCs w:val="21"/>
+              </w:rPr>
+              <w:t xml:space="preserve">-- </w:t>
+            </w:r>
+            <w:r>
+              <w:rPr>
+                <w:rFonts w:ascii="Times New Roman" w:hAnsi="Times New Roman" w:cs="Times New Roman"/>
+                <w:szCs w:val="21"/>
+              </w:rPr>
+              <w:tab/>
+            </w:r>
+            <w:proofErr w:type="spellStart"/>
+            <w:r>
+              <w:rPr>
+                <w:rFonts w:ascii="Times New Roman" w:hAnsi="Times New Roman" w:cs="Times New Roman"/>
+                <w:szCs w:val="21"/>
+              </w:rPr>
+              <w:t>registered_resource_eic_code</w:t>
+            </w:r>
+            <w:proofErr w:type="spellEnd"/>
+            <w:r>
+              <w:rPr>
+                <w:rFonts w:ascii="Times New Roman" w:hAnsi="Times New Roman" w:cs="Times New Roman"/>
+                <w:szCs w:val="21"/>
+              </w:rPr>
+              <w:t xml:space="preserve"> TEXT,</w:t>
+            </w:r>
+          </w:p>
+          <w:p>
+            <w:pPr>
+              <w:spacing w:line="276" w:lineRule="auto"/>
+              <w:rPr>
+                <w:rFonts w:ascii="Times New Roman" w:hAnsi="Times New Roman" w:cs="Times New Roman"/>
+                <w:szCs w:val="21"/>
+              </w:rPr>
+            </w:pPr>
+            <w:r>
+              <w:rPr>
+                <w:rFonts w:ascii="Times New Roman" w:hAnsi="Times New Roman" w:cs="Times New Roman"/>
+                <w:szCs w:val="21"/>
+              </w:rPr>
+              <w:t xml:space="preserve">-- </w:t>
+            </w:r>
+            <w:r>
+              <w:rPr>
+                <w:rFonts w:ascii="Times New Roman" w:hAnsi="Times New Roman" w:cs="Times New Roman"/>
+                <w:szCs w:val="21"/>
+              </w:rPr>
+              <w:tab/>
+            </w:r>
+            <w:proofErr w:type="spellStart"/>
+            <w:r>
+              <w:rPr>
+                <w:rFonts w:ascii="Times New Roman" w:hAnsi="Times New Roman" w:cs="Times New Roman"/>
+                <w:szCs w:val="21"/>
+              </w:rPr>
+              <w:t>market_generation_unit_eic_code</w:t>
+            </w:r>
+            <w:proofErr w:type="spellEnd"/>
+            <w:r>
+              <w:rPr>
+                <w:rFonts w:ascii="Times New Roman" w:hAnsi="Times New Roman" w:cs="Times New Roman"/>
+                <w:szCs w:val="21"/>
+              </w:rPr>
+              <w:t xml:space="preserve"> TEXT,</w:t>
+            </w:r>
+          </w:p>
+          <w:p>
+            <w:pPr>
+              <w:spacing w:line="276" w:lineRule="auto"/>
+              <w:rPr>
+                <w:rFonts w:ascii="Times New Roman" w:hAnsi="Times New Roman" w:cs="Times New Roman"/>
+                <w:szCs w:val="21"/>
+              </w:rPr>
+            </w:pPr>
+            <w:r>
+              <w:rPr>
+                <w:rFonts w:ascii="Times New Roman" w:hAnsi="Times New Roman" w:cs="Times New Roman"/>
+                <w:szCs w:val="21"/>
+              </w:rPr>
+              <w:t xml:space="preserve">-- </w:t>
+            </w:r>
+            <w:r>
+              <w:rPr>
+                <w:rFonts w:ascii="Times New Roman" w:hAnsi="Times New Roman" w:cs="Times New Roman"/>
+                <w:szCs w:val="21"/>
+              </w:rPr>
+              <w:tab/>
+            </w:r>
+            <w:proofErr w:type="spellStart"/>
+            <w:r>
+              <w:rPr>
+                <w:rFonts w:ascii="Times New Roman" w:hAnsi="Times New Roman" w:cs="Times New Roman"/>
+                <w:szCs w:val="21"/>
+              </w:rPr>
+              <w:t>market_generation_bm_unit</w:t>
+            </w:r>
+            <w:proofErr w:type="spellEnd"/>
+            <w:r>
+              <w:rPr>
+                <w:rFonts w:ascii="Times New Roman" w:hAnsi="Times New Roman" w:cs="Times New Roman"/>
+                <w:szCs w:val="21"/>
+              </w:rPr>
+              <w:t xml:space="preserve"> TEXT,</w:t>
+            </w:r>
+          </w:p>
+          <w:p>
+            <w:pPr>
+              <w:spacing w:line="276" w:lineRule="auto"/>
+              <w:rPr>
+                <w:rFonts w:ascii="Times New Roman" w:hAnsi="Times New Roman" w:cs="Times New Roman"/>
+                <w:szCs w:val="21"/>
+              </w:rPr>
+            </w:pPr>
+            <w:r>
+              <w:rPr>
+                <w:rFonts w:ascii="Times New Roman" w:hAnsi="Times New Roman" w:cs="Times New Roman"/>
+                <w:szCs w:val="21"/>
+              </w:rPr>
+              <w:t xml:space="preserve">-- </w:t>
+            </w:r>
+            <w:r>
+              <w:rPr>
+                <w:rFonts w:ascii="Times New Roman" w:hAnsi="Times New Roman" w:cs="Times New Roman"/>
+                <w:szCs w:val="21"/>
+              </w:rPr>
+              <w:tab/>
+            </w:r>
+            <w:proofErr w:type="spellStart"/>
+            <w:r>
+              <w:rPr>
+                <w:rFonts w:ascii="Times New Roman" w:hAnsi="Times New Roman" w:cs="Times New Roman"/>
+                <w:szCs w:val="21"/>
+              </w:rPr>
+              <w:t>market_generation_ngc_bm_unit</w:t>
+            </w:r>
+            <w:proofErr w:type="spellEnd"/>
+            <w:r>
+              <w:rPr>
+                <w:rFonts w:ascii="Times New Roman" w:hAnsi="Times New Roman" w:cs="Times New Roman"/>
+                <w:szCs w:val="21"/>
+              </w:rPr>
+              <w:t xml:space="preserve"> TEXT,</w:t>
+            </w:r>
+          </w:p>
+          <w:p>
+            <w:pPr>
+              <w:spacing w:line="276" w:lineRule="auto"/>
+              <w:rPr>
+                <w:rFonts w:ascii="Times New Roman" w:hAnsi="Times New Roman" w:cs="Times New Roman"/>
+                <w:szCs w:val="21"/>
+              </w:rPr>
+            </w:pPr>
+            <w:r>
+              <w:rPr>
+                <w:rFonts w:ascii="Times New Roman" w:hAnsi="Times New Roman" w:cs="Times New Roman"/>
+                <w:szCs w:val="21"/>
+              </w:rPr>
+              <w:t xml:space="preserve">-- </w:t>
+            </w:r>
+            <w:r>
+              <w:rPr>
+                <w:rFonts w:ascii="Times New Roman" w:hAnsi="Times New Roman" w:cs="Times New Roman"/>
+                <w:szCs w:val="21"/>
+              </w:rPr>
+              <w:tab/>
+            </w:r>
+            <w:proofErr w:type="spellStart"/>
+            <w:r>
+              <w:rPr>
+                <w:rFonts w:ascii="Times New Roman" w:hAnsi="Times New Roman" w:cs="Times New Roman"/>
+                <w:szCs w:val="21"/>
+              </w:rPr>
+              <w:t>bm_unit_id</w:t>
+            </w:r>
+            <w:proofErr w:type="spellEnd"/>
+            <w:r>
+              <w:rPr>
+                <w:rFonts w:ascii="Times New Roman" w:hAnsi="Times New Roman" w:cs="Times New Roman"/>
+                <w:szCs w:val="21"/>
+              </w:rPr>
+              <w:t xml:space="preserve"> TEXT,</w:t>
+            </w:r>
+          </w:p>
+          <w:p>
+            <w:pPr>
+              <w:spacing w:line="276" w:lineRule="auto"/>
+              <w:rPr>
+                <w:rFonts w:ascii="Times New Roman" w:hAnsi="Times New Roman" w:cs="Times New Roman"/>
+                <w:szCs w:val="21"/>
+              </w:rPr>
+            </w:pPr>
+            <w:r>
+              <w:rPr>
+                <w:rFonts w:ascii="Times New Roman" w:hAnsi="Times New Roman" w:cs="Times New Roman"/>
+                <w:szCs w:val="21"/>
+              </w:rPr>
+              <w:t xml:space="preserve">-- </w:t>
+            </w:r>
+            <w:r>
+              <w:rPr>
+                <w:rFonts w:ascii="Times New Roman" w:hAnsi="Times New Roman" w:cs="Times New Roman"/>
+                <w:szCs w:val="21"/>
+              </w:rPr>
+              <w:tab/>
+            </w:r>
+            <w:proofErr w:type="spellStart"/>
+            <w:r>
+              <w:rPr>
+                <w:rFonts w:ascii="Times New Roman" w:hAnsi="Times New Roman" w:cs="Times New Roman"/>
+                <w:szCs w:val="21"/>
+              </w:rPr>
+              <w:t>ngc_bm_unit_id</w:t>
+            </w:r>
+            <w:proofErr w:type="spellEnd"/>
+            <w:r>
+              <w:rPr>
+                <w:rFonts w:ascii="Times New Roman" w:hAnsi="Times New Roman" w:cs="Times New Roman"/>
+                <w:szCs w:val="21"/>
+              </w:rPr>
+              <w:t xml:space="preserve"> TEXT,</w:t>
+            </w:r>
+          </w:p>
+          <w:p>
+            <w:pPr>
+              <w:spacing w:line="276" w:lineRule="auto"/>
+              <w:rPr>
+                <w:rFonts w:ascii="Times New Roman" w:hAnsi="Times New Roman" w:cs="Times New Roman"/>
+                <w:szCs w:val="21"/>
+              </w:rPr>
+            </w:pPr>
+            <w:r>
+              <w:rPr>
+                <w:rFonts w:ascii="Times New Roman" w:hAnsi="Times New Roman" w:cs="Times New Roman"/>
+                <w:szCs w:val="21"/>
+              </w:rPr>
+              <w:t xml:space="preserve">-- </w:t>
+            </w:r>
+            <w:r>
+              <w:rPr>
+                <w:rFonts w:ascii="Times New Roman" w:hAnsi="Times New Roman" w:cs="Times New Roman"/>
+                <w:szCs w:val="21"/>
+              </w:rPr>
+              <w:tab/>
+            </w:r>
+            <w:proofErr w:type="spellStart"/>
+            <w:r>
+              <w:rPr>
+                <w:rFonts w:ascii="Times New Roman" w:hAnsi="Times New Roman" w:cs="Times New Roman"/>
+                <w:szCs w:val="21"/>
+              </w:rPr>
+              <w:t>document_type</w:t>
+            </w:r>
+            <w:proofErr w:type="spellEnd"/>
+            <w:r>
+              <w:rPr>
+                <w:rFonts w:ascii="Times New Roman" w:hAnsi="Times New Roman" w:cs="Times New Roman"/>
+                <w:szCs w:val="21"/>
+              </w:rPr>
+              <w:t xml:space="preserve"> TEXT,</w:t>
+            </w:r>
+          </w:p>
+          <w:p>
+            <w:pPr>
+              <w:spacing w:line="276" w:lineRule="auto"/>
+              <w:rPr>
+                <w:rFonts w:ascii="Times New Roman" w:hAnsi="Times New Roman" w:cs="Times New Roman"/>
+                <w:szCs w:val="21"/>
+              </w:rPr>
+            </w:pPr>
+            <w:r>
+              <w:rPr>
+                <w:rFonts w:ascii="Times New Roman" w:hAnsi="Times New Roman" w:cs="Times New Roman"/>
+                <w:szCs w:val="21"/>
+              </w:rPr>
+              <w:t xml:space="preserve">-- </w:t>
+            </w:r>
+            <w:r>
+              <w:rPr>
+                <w:rFonts w:ascii="Times New Roman" w:hAnsi="Times New Roman" w:cs="Times New Roman"/>
+                <w:szCs w:val="21"/>
+              </w:rPr>
+              <w:tab/>
+            </w:r>
+            <w:proofErr w:type="spellStart"/>
+            <w:r>
+              <w:rPr>
+                <w:rFonts w:ascii="Times New Roman" w:hAnsi="Times New Roman" w:cs="Times New Roman"/>
+                <w:szCs w:val="21"/>
+              </w:rPr>
+              <w:t>business_type</w:t>
+            </w:r>
+            <w:proofErr w:type="spellEnd"/>
+            <w:r>
+              <w:rPr>
+                <w:rFonts w:ascii="Times New Roman" w:hAnsi="Times New Roman" w:cs="Times New Roman"/>
+                <w:szCs w:val="21"/>
+              </w:rPr>
+              <w:t xml:space="preserve"> TEXT,</w:t>
+            </w:r>
+          </w:p>
+          <w:p>
+            <w:pPr>
+              <w:spacing w:line="276" w:lineRule="auto"/>
+              <w:rPr>
+                <w:rFonts w:ascii="Times New Roman" w:hAnsi="Times New Roman" w:cs="Times New Roman"/>
+                <w:szCs w:val="21"/>
+              </w:rPr>
+            </w:pPr>
+            <w:r>
+              <w:rPr>
+                <w:rFonts w:ascii="Times New Roman" w:hAnsi="Times New Roman" w:cs="Times New Roman"/>
+                <w:szCs w:val="21"/>
+              </w:rPr>
+              <w:t xml:space="preserve">-- </w:t>
+            </w:r>
+            <w:r>
+              <w:rPr>
+                <w:rFonts w:ascii="Times New Roman" w:hAnsi="Times New Roman" w:cs="Times New Roman"/>
+                <w:szCs w:val="21"/>
+              </w:rPr>
+              <w:tab/>
+            </w:r>
+            <w:proofErr w:type="spellStart"/>
+            <w:r>
+              <w:rPr>
+                <w:rFonts w:ascii="Times New Roman" w:hAnsi="Times New Roman" w:cs="Times New Roman"/>
+                <w:szCs w:val="21"/>
+              </w:rPr>
+              <w:t>process_type</w:t>
+            </w:r>
+            <w:proofErr w:type="spellEnd"/>
+            <w:r>
+              <w:rPr>
+                <w:rFonts w:ascii="Times New Roman" w:hAnsi="Times New Roman" w:cs="Times New Roman"/>
+                <w:szCs w:val="21"/>
+              </w:rPr>
+              <w:t xml:space="preserve"> TEXT,</w:t>
+            </w:r>
+          </w:p>
+          <w:p>
+            <w:pPr>
+              <w:spacing w:line="276" w:lineRule="auto"/>
+              <w:rPr>
+                <w:rFonts w:ascii="Times New Roman" w:hAnsi="Times New Roman" w:cs="Times New Roman"/>
+                <w:szCs w:val="21"/>
+              </w:rPr>
+            </w:pPr>
+            <w:r>
+              <w:rPr>
+                <w:rFonts w:ascii="Times New Roman" w:hAnsi="Times New Roman" w:cs="Times New Roman"/>
+                <w:szCs w:val="21"/>
+              </w:rPr>
+              <w:t xml:space="preserve">-- </w:t>
+            </w:r>
+            <w:r>
+              <w:rPr>
+                <w:rFonts w:ascii="Times New Roman" w:hAnsi="Times New Roman" w:cs="Times New Roman"/>
+                <w:szCs w:val="21"/>
+              </w:rPr>
+              <w:tab/>
+              <w:t>resolution TEXT,</w:t>
+            </w:r>
+          </w:p>
+          <w:p>
+            <w:pPr>
+              <w:spacing w:line="276" w:lineRule="auto"/>
+              <w:rPr>
+                <w:rFonts w:ascii="Times New Roman" w:hAnsi="Times New Roman" w:cs="Times New Roman"/>
+                <w:szCs w:val="21"/>
+              </w:rPr>
+            </w:pPr>
+            <w:r>
+              <w:rPr>
+                <w:rFonts w:ascii="Times New Roman" w:hAnsi="Times New Roman" w:cs="Times New Roman"/>
+                <w:szCs w:val="21"/>
+              </w:rPr>
+              <w:t xml:space="preserve">-- </w:t>
+            </w:r>
+            <w:r>
+              <w:rPr>
+                <w:rFonts w:ascii="Times New Roman" w:hAnsi="Times New Roman" w:cs="Times New Roman"/>
+                <w:szCs w:val="21"/>
+              </w:rPr>
+              <w:tab/>
+            </w:r>
+            <w:proofErr w:type="spellStart"/>
+            <w:r>
+              <w:rPr>
+                <w:rFonts w:ascii="Times New Roman" w:hAnsi="Times New Roman" w:cs="Times New Roman"/>
+                <w:szCs w:val="21"/>
+              </w:rPr>
+              <w:t>curve_type</w:t>
+            </w:r>
+            <w:proofErr w:type="spellEnd"/>
+            <w:r>
+              <w:rPr>
+                <w:rFonts w:ascii="Times New Roman" w:hAnsi="Times New Roman" w:cs="Times New Roman"/>
+                <w:szCs w:val="21"/>
+              </w:rPr>
+              <w:t xml:space="preserve"> TEXT,</w:t>
+            </w:r>
+          </w:p>
+          <w:p>
+            <w:pPr>
+              <w:spacing w:line="276" w:lineRule="auto"/>
+              <w:rPr>
+                <w:rFonts w:ascii="Times New Roman" w:hAnsi="Times New Roman" w:cs="Times New Roman"/>
+                <w:szCs w:val="21"/>
+              </w:rPr>
+            </w:pPr>
+            <w:r>
+              <w:rPr>
+                <w:rFonts w:ascii="Times New Roman" w:hAnsi="Times New Roman" w:cs="Times New Roman"/>
+                <w:szCs w:val="21"/>
+              </w:rPr>
+              <w:t xml:space="preserve">-- </w:t>
+            </w:r>
+            <w:r>
+              <w:rPr>
+                <w:rFonts w:ascii="Times New Roman" w:hAnsi="Times New Roman" w:cs="Times New Roman"/>
+                <w:szCs w:val="21"/>
+              </w:rPr>
+              <w:tab/>
+            </w:r>
+            <w:proofErr w:type="spellStart"/>
+            <w:r>
+              <w:rPr>
+                <w:rFonts w:ascii="Times New Roman" w:hAnsi="Times New Roman" w:cs="Times New Roman"/>
+                <w:szCs w:val="21"/>
+              </w:rPr>
+              <w:t>active_flag</w:t>
+            </w:r>
+            <w:proofErr w:type="spellEnd"/>
+            <w:r>
+              <w:rPr>
+                <w:rFonts w:ascii="Times New Roman" w:hAnsi="Times New Roman" w:cs="Times New Roman"/>
+                <w:szCs w:val="21"/>
+              </w:rPr>
+              <w:t xml:space="preserve"> TEXT,</w:t>
+            </w:r>
+          </w:p>
+          <w:p>
+            <w:pPr>
+              <w:spacing w:line="276" w:lineRule="auto"/>
+              <w:rPr>
+                <w:rFonts w:ascii="Times New Roman" w:hAnsi="Times New Roman" w:cs="Times New Roman"/>
+                <w:szCs w:val="21"/>
+              </w:rPr>
+            </w:pPr>
+            <w:r>
+              <w:rPr>
+                <w:rFonts w:ascii="Times New Roman" w:hAnsi="Times New Roman" w:cs="Times New Roman"/>
+                <w:szCs w:val="21"/>
+              </w:rPr>
+              <w:t xml:space="preserve">-- </w:t>
+            </w:r>
+            <w:r>
+              <w:rPr>
+                <w:rFonts w:ascii="Times New Roman" w:hAnsi="Times New Roman" w:cs="Times New Roman"/>
+                <w:szCs w:val="21"/>
+              </w:rPr>
+              <w:tab/>
+            </w:r>
+            <w:proofErr w:type="spellStart"/>
+            <w:r>
+              <w:rPr>
+                <w:rFonts w:ascii="Times New Roman" w:hAnsi="Times New Roman" w:cs="Times New Roman"/>
+                <w:szCs w:val="21"/>
+              </w:rPr>
+              <w:t>document_id</w:t>
+            </w:r>
+            <w:proofErr w:type="spellEnd"/>
+            <w:r>
+              <w:rPr>
+                <w:rFonts w:ascii="Times New Roman" w:hAnsi="Times New Roman" w:cs="Times New Roman"/>
+                <w:szCs w:val="21"/>
+              </w:rPr>
+              <w:t xml:space="preserve"> TEXT,</w:t>
+            </w:r>
+          </w:p>
+          <w:p>
+            <w:pPr>
+              <w:spacing w:line="276" w:lineRule="auto"/>
+              <w:rPr>
+                <w:rFonts w:ascii="Times New Roman" w:hAnsi="Times New Roman" w:cs="Times New Roman"/>
+                <w:szCs w:val="21"/>
+              </w:rPr>
+            </w:pPr>
+            <w:r>
+              <w:rPr>
+                <w:rFonts w:ascii="Times New Roman" w:hAnsi="Times New Roman" w:cs="Times New Roman"/>
+                <w:szCs w:val="21"/>
+              </w:rPr>
+              <w:t xml:space="preserve">-- </w:t>
+            </w:r>
+            <w:r>
+              <w:rPr>
+                <w:rFonts w:ascii="Times New Roman" w:hAnsi="Times New Roman" w:cs="Times New Roman"/>
+                <w:szCs w:val="21"/>
+              </w:rPr>
+              <w:tab/>
+            </w:r>
+            <w:proofErr w:type="spellStart"/>
+            <w:r>
+              <w:rPr>
+                <w:rFonts w:ascii="Times New Roman" w:hAnsi="Times New Roman" w:cs="Times New Roman"/>
+                <w:szCs w:val="21"/>
+              </w:rPr>
+              <w:t>document_rev_num</w:t>
+            </w:r>
+            <w:proofErr w:type="spellEnd"/>
+            <w:r>
+              <w:rPr>
+                <w:rFonts w:ascii="Times New Roman" w:hAnsi="Times New Roman" w:cs="Times New Roman"/>
+                <w:szCs w:val="21"/>
+              </w:rPr>
+              <w:t xml:space="preserve"> TEXT</w:t>
+            </w:r>
+          </w:p>
+          <w:p>
+            <w:pPr>
+              <w:spacing w:line="276" w:lineRule="auto"/>
+              <w:rPr>
+                <w:rFonts w:ascii="Times New Roman" w:hAnsi="Times New Roman" w:cs="Times New Roman" w:hint="eastAsia"/>
+                <w:szCs w:val="21"/>
+              </w:rPr>
+            </w:pPr>
+            <w:r>
+              <w:rPr>
+                <w:rFonts w:ascii="Times New Roman" w:hAnsi="Times New Roman" w:cs="Times New Roman"/>
+                <w:szCs w:val="21"/>
+              </w:rPr>
+              <w:t>-- );</w:t>
+            </w:r>
+          </w:p>
+        </w:tc>
+      </w:tr>
+    </w:tbl>
     <w:p>
       <w:pPr>
         <w:pStyle w:val="a3"/>
@@ -877,28 +1641,48 @@
           <w:szCs w:val="21"/>
         </w:rPr>
       </w:pPr>
-      <w:r>
-        <w:rPr>
-          <w:rFonts w:ascii="Times New Roman" w:hAnsi="Times New Roman" w:cs="Times New Roman"/>
-          <w:szCs w:val="21"/>
-        </w:rPr>
-        <w:t xml:space="preserve">power (y axis), wind speed (wind turbine) (x axis) -&gt; cubic relationship, increasing scope then constant line then linear decreasing </w:t>
-      </w:r>
-      <w:proofErr w:type="gramStart"/>
-      <w:r>
-        <w:rPr>
-          <w:rFonts w:ascii="Times New Roman" w:hAnsi="Times New Roman" w:cs="Times New Roman"/>
-          <w:szCs w:val="21"/>
-        </w:rPr>
-        <w:t>straight line</w:t>
-      </w:r>
-      <w:proofErr w:type="gramEnd"/>
-      <w:r>
-        <w:rPr>
-          <w:rFonts w:ascii="Times New Roman" w:hAnsi="Times New Roman" w:cs="Times New Roman"/>
-          <w:szCs w:val="21"/>
-        </w:rPr>
-        <w:t xml:space="preserve"> graph. (=wind turbine)</w:t>
+    </w:p>
+    <w:p>
+      <w:pPr>
+        <w:pStyle w:val="a3"/>
+        <w:numPr>
+          <w:ilvl w:val="0"/>
+          <w:numId w:val="1"/>
+        </w:numPr>
+        <w:spacing w:line="276" w:lineRule="auto"/>
+        <w:ind w:firstLineChars="0"/>
+        <w:rPr>
+          <w:rFonts w:ascii="Times New Roman" w:hAnsi="Times New Roman" w:cs="Times New Roman"/>
+          <w:szCs w:val="21"/>
+        </w:rPr>
+      </w:pPr>
+      <w:r>
+        <w:rPr>
+          <w:rFonts w:ascii="Times New Roman" w:hAnsi="Times New Roman" w:cs="Times New Roman"/>
+          <w:szCs w:val="21"/>
+        </w:rPr>
+        <w:t>Display the historic data</w:t>
+      </w:r>
+      <w:r>
+        <w:rPr>
+          <w:rFonts w:ascii="Times New Roman" w:hAnsi="Times New Roman" w:cs="Times New Roman"/>
+          <w:szCs w:val="21"/>
+        </w:rPr>
+        <w:t xml:space="preserve"> with some graphs</w:t>
+      </w:r>
+      <w:r>
+        <w:rPr>
+          <w:rFonts w:ascii="Times New Roman" w:hAnsi="Times New Roman" w:cs="Times New Roman"/>
+          <w:szCs w:val="21"/>
+        </w:rPr>
+        <w:t xml:space="preserve"> and u</w:t>
+      </w:r>
+      <w:r>
+        <w:rPr>
+          <w:rFonts w:ascii="Times New Roman" w:hAnsi="Times New Roman" w:cs="Times New Roman"/>
+          <w:szCs w:val="21"/>
+        </w:rPr>
+        <w:t>sed for forecast</w:t>
       </w:r>
     </w:p>
     <w:p>
@@ -920,6 +1704,28 @@
           <w:rFonts w:ascii="Times New Roman" w:hAnsi="Times New Roman" w:cs="Times New Roman"/>
           <w:szCs w:val="21"/>
         </w:rPr>
+        <w:t>power (y axis), wind speed (wind turbine) (x axis) -&gt; cubic relationship, increasing scope then constant line then linear decreasing straight line graph. (=wind turbine)</w:t>
+      </w:r>
+    </w:p>
+    <w:p>
+      <w:pPr>
+        <w:pStyle w:val="a3"/>
+        <w:numPr>
+          <w:ilvl w:val="1"/>
+          <w:numId w:val="1"/>
+        </w:numPr>
+        <w:spacing w:line="276" w:lineRule="auto"/>
+        <w:ind w:firstLineChars="0"/>
+        <w:rPr>
+          <w:rFonts w:ascii="Times New Roman" w:hAnsi="Times New Roman" w:cs="Times New Roman"/>
+          <w:szCs w:val="21"/>
+        </w:rPr>
+      </w:pPr>
+      <w:r>
+        <w:rPr>
+          <w:rFonts w:ascii="Times New Roman" w:hAnsi="Times New Roman" w:cs="Times New Roman"/>
+          <w:szCs w:val="21"/>
+        </w:rPr>
         <w:t xml:space="preserve">wind is preferred for us to start with. better quality forecasts for wind power based on the data available, but the </w:t>
       </w:r>
       <w:proofErr w:type="spellStart"/>
@@ -952,7 +1758,15 @@
           <w:rFonts w:ascii="Times New Roman" w:hAnsi="Times New Roman" w:cs="Times New Roman"/>
           <w:szCs w:val="21"/>
         </w:rPr>
-        <w:t xml:space="preserve"> is easier to implement but for wind power</w:t>
+        <w:t xml:space="preserve"> is easier to implement </w:t>
+      </w:r>
+      <w:r>
+        <w:rPr>
+          <w:rFonts w:ascii="Times New Roman" w:hAnsi="Times New Roman" w:cs="Times New Roman"/>
+          <w:szCs w:val="21"/>
+        </w:rPr>
+        <w:lastRenderedPageBreak/>
+        <w:t>but for wind power</w:t>
       </w:r>
       <w:r>
         <w:rPr>
@@ -1834,6 +2648,22 @@
       <w:szCs w:val="18"/>
     </w:rPr>
   </w:style>
+  <w:style w:type="table" w:styleId="aa">
+    <w:name w:val="Table Grid"/>
+    <w:basedOn w:val="a1"/>
+    <w:uiPriority w:val="39"/>
+    <w:rsid w:val="000E5FF8"/>
+    <w:tblPr>
+      <w:tblBorders>
+        <w:top w:val="single" w:sz="4" w:space="0" w:color="auto"/>
+        <w:left w:val="single" w:sz="4" w:space="0" w:color="auto"/>
+        <w:bottom w:val="single" w:sz="4" w:space="0" w:color="auto"/>
+        <w:right w:val="single" w:sz="4" w:space="0" w:color="auto"/>
+        <w:insideH w:val="single" w:sz="4" w:space="0" w:color="auto"/>
+        <w:insideV w:val="single" w:sz="4" w:space="0" w:color="auto"/>
+      </w:tblBorders>
+    </w:tblPr>
+  </w:style>
 </w:styles>
 </file>
 
@@ -2133,21 +2963,6 @@
 </file>
 
 <file path=customXml/item1.xml><?xml version="1.0" encoding="utf-8"?>
-<p:properties xmlns:p="http://schemas.microsoft.com/office/2006/metadata/properties" xmlns:xsi="http://www.w3.org/2001/XMLSchema-instance" xmlns:pc="http://schemas.microsoft.com/office/infopath/2007/PartnerControls">
-  <documentManagement/>
-</p:properties>
-</file>
-
-<file path=customXml/item2.xml><?xml version="1.0" encoding="utf-8"?>
-<?mso-contentType ?>
-<FormTemplates xmlns="http://schemas.microsoft.com/sharepoint/v3/contenttype/forms">
-  <Display>DocumentLibraryForm</Display>
-  <Edit>DocumentLibraryForm</Edit>
-  <New>DocumentLibraryForm</New>
-</FormTemplates>
-</file>
-
-<file path=customXml/item3.xml><?xml version="1.0" encoding="utf-8"?>
 <ct:contentTypeSchema xmlns:ct="http://schemas.microsoft.com/office/2006/metadata/contentType" xmlns:ma="http://schemas.microsoft.com/office/2006/metadata/properties/metaAttributes" ct:_="" ma:_="" ma:contentTypeName="Document" ma:contentTypeID="0x010100564A079308DA514DBAB7CA756178F9B6" ma:contentTypeVersion="9" ma:contentTypeDescription="Create a new document." ma:contentTypeScope="" ma:versionID="e7b31fde082a66b68f56ae55e3790674">
   <xsd:schema xmlns:xsd="http://www.w3.org/2001/XMLSchema" xmlns:xs="http://www.w3.org/2001/XMLSchema" xmlns:p="http://schemas.microsoft.com/office/2006/metadata/properties" xmlns:ns3="cae32e88-3f60-4fa2-bb80-97cf62b61c9c" xmlns:ns4="04e89ad8-3bb3-4ec4-a1d4-79b42d15e7b3" targetNamespace="http://schemas.microsoft.com/office/2006/metadata/properties" ma:root="true" ma:fieldsID="d943a638b344269eb1b267b359e07f81" ns3:_="" ns4:_="">
     <xsd:import namespace="cae32e88-3f60-4fa2-bb80-97cf62b61c9c"/>
@@ -2344,32 +3159,22 @@
 </ct:contentTypeSchema>
 </file>
 
-<file path=customXml/itemProps1.xml><?xml version="1.0" encoding="utf-8"?>
-<ds:datastoreItem xmlns:ds="http://schemas.openxmlformats.org/officeDocument/2006/customXml" ds:itemID="{DC56D595-B1E4-429E-8401-7192B96C2C17}">
-  <ds:schemaRefs>
-    <ds:schemaRef ds:uri="http://schemas.microsoft.com/office/2006/documentManagement/types"/>
-    <ds:schemaRef ds:uri="http://purl.org/dc/dcmitype/"/>
-    <ds:schemaRef ds:uri="cae32e88-3f60-4fa2-bb80-97cf62b61c9c"/>
-    <ds:schemaRef ds:uri="http://schemas.microsoft.com/office/2006/metadata/properties"/>
-    <ds:schemaRef ds:uri="http://www.w3.org/XML/1998/namespace"/>
-    <ds:schemaRef ds:uri="http://purl.org/dc/terms/"/>
-    <ds:schemaRef ds:uri="http://schemas.microsoft.com/office/infopath/2007/PartnerControls"/>
-    <ds:schemaRef ds:uri="http://schemas.openxmlformats.org/package/2006/metadata/core-properties"/>
-    <ds:schemaRef ds:uri="04e89ad8-3bb3-4ec4-a1d4-79b42d15e7b3"/>
-    <ds:schemaRef ds:uri="http://purl.org/dc/elements/1.1/"/>
-  </ds:schemaRefs>
-</ds:datastoreItem>
+<file path=customXml/item2.xml><?xml version="1.0" encoding="utf-8"?>
+<?mso-contentType ?>
+<FormTemplates xmlns="http://schemas.microsoft.com/sharepoint/v3/contenttype/forms">
+  <Display>DocumentLibraryForm</Display>
+  <Edit>DocumentLibraryForm</Edit>
+  <New>DocumentLibraryForm</New>
+</FormTemplates>
 </file>
 
-<file path=customXml/itemProps2.xml><?xml version="1.0" encoding="utf-8"?>
-<ds:datastoreItem xmlns:ds="http://schemas.openxmlformats.org/officeDocument/2006/customXml" ds:itemID="{C32E3C18-682E-4BD5-B085-6C6325C95B80}">
-  <ds:schemaRefs>
-    <ds:schemaRef ds:uri="http://schemas.microsoft.com/sharepoint/v3/contenttype/forms"/>
-  </ds:schemaRefs>
-</ds:datastoreItem>
+<file path=customXml/item3.xml><?xml version="1.0" encoding="utf-8"?>
+<p:properties xmlns:p="http://schemas.microsoft.com/office/2006/metadata/properties" xmlns:xsi="http://www.w3.org/2001/XMLSchema-instance" xmlns:pc="http://schemas.microsoft.com/office/infopath/2007/PartnerControls">
+  <documentManagement/>
+</p:properties>
 </file>
 
-<file path=customXml/itemProps3.xml><?xml version="1.0" encoding="utf-8"?>
+<file path=customXml/itemProps1.xml><?xml version="1.0" encoding="utf-8"?>
 <ds:datastoreItem xmlns:ds="http://schemas.openxmlformats.org/officeDocument/2006/customXml" ds:itemID="{044BF480-7C8D-470E-8818-5700FE51BDCD}">
   <ds:schemaRefs>
     <ds:schemaRef ds:uri="http://schemas.microsoft.com/office/2006/metadata/contentType"/>
@@ -2386,4 +3191,21 @@
     <ds:schemaRef ds:uri="http://schemas.microsoft.com/internal/obd"/>
   </ds:schemaRefs>
 </ds:datastoreItem>
+</file>
+
+<file path=customXml/itemProps2.xml><?xml version="1.0" encoding="utf-8"?>
+<ds:datastoreItem xmlns:ds="http://schemas.openxmlformats.org/officeDocument/2006/customXml" ds:itemID="{C32E3C18-682E-4BD5-B085-6C6325C95B80}">
+  <ds:schemaRefs>
+    <ds:schemaRef ds:uri="http://schemas.microsoft.com/sharepoint/v3/contenttype/forms"/>
+  </ds:schemaRefs>
+</ds:datastoreItem>
+</file>
+
+<file path=customXml/itemProps3.xml><?xml version="1.0" encoding="utf-8"?>
+<ds:datastoreItem xmlns:ds="http://schemas.openxmlformats.org/officeDocument/2006/customXml" ds:itemID="{DC56D595-B1E4-429E-8401-7192B96C2C17}">
+  <ds:schemaRefs>
+    <ds:schemaRef ds:uri="http://schemas.microsoft.com/office/2006/metadata/properties"/>
+    <ds:schemaRef ds:uri="http://schemas.microsoft.com/office/infopath/2007/PartnerControls"/>
+  </ds:schemaRefs>
+</ds:datastoreItem>
 </file>
</xml_diff>